<commit_message>
Cambios en los script
</commit_message>
<xml_diff>
--- a/Fase de análisis.docx
+++ b/Fase de análisis.docx
@@ -2363,7 +2363,7 @@
           <w:szCs w:val="24"/>
         </w:rPr>
         <w:drawing>
-          <wp:inline distT="0" distB="0" distL="0" distR="0" wp14:anchorId="4C9BE2FD" wp14:editId="58AE12B3">
+          <wp:inline distT="0" distB="0" distL="0" distR="0" wp14:anchorId="4C9BE2FD" wp14:editId="732D353F">
             <wp:extent cx="7533077" cy="2019300"/>
             <wp:effectExtent l="0" t="5397" r="5397" b="5398"/>
             <wp:docPr id="1138939477" name="Imagen 1"/>
@@ -2567,6 +2567,7 @@
       <w:r>
         <w:rPr>
           <w:rFonts w:ascii="Arial" w:hAnsi="Arial" w:cs="Arial"/>
+          <w:noProof/>
           <w:sz w:val="24"/>
           <w:szCs w:val="24"/>
         </w:rPr>
@@ -2613,6 +2614,37 @@
           </wp:inline>
         </w:drawing>
       </w:r>
+    </w:p>
+    <w:p>
+      <w:r>
+        <w:rPr>
+          <w:rFonts w:ascii="Arial" w:hAnsi="Arial" w:cs="Arial"/>
+          <w:sz w:val="24"/>
+          <w:szCs w:val="24"/>
+        </w:rPr>
+        <w:br w:type="page"/>
+      </w:r>
+      <w:r>
+        <w:rPr>
+          <w:rFonts w:ascii="Arial" w:hAnsi="Arial" w:cs="Arial"/>
+          <w:sz w:val="24"/>
+          <w:szCs w:val="24"/>
+        </w:rPr>
+        <w:lastRenderedPageBreak/>
+        <w:t>C</w:t>
+      </w:r>
+      <w:r>
+        <w:t>onsultas en forma SQL y su resultado.</w:t>
+      </w:r>
+    </w:p>
+    <w:p>
+      <w:pPr>
+        <w:rPr>
+          <w:rFonts w:ascii="Arial" w:hAnsi="Arial" w:cs="Arial"/>
+          <w:sz w:val="24"/>
+          <w:szCs w:val="24"/>
+        </w:rPr>
+      </w:pPr>
     </w:p>
     <w:sectPr>
       <w:pgSz w:w="12240" w:h="15840"/>

</xml_diff>